<commit_message>
Course ERD added and ERD Structure
</commit_message>
<xml_diff>
--- a/Entity Relationship Diagram and Unified Modeling Language-diagrams.docx
+++ b/Entity Relationship Diagram and Unified Modeling Language-diagrams.docx
@@ -407,21 +407,10 @@
         <w:rPr>
           <w:highlight w:val="yellow"/>
         </w:rPr>
-        <w:t xml:space="preserve">used to store historical </w:t>
-      </w:r>
-      <w:proofErr w:type="gramStart"/>
-      <w:r>
-        <w:rPr>
-          <w:highlight w:val="yellow"/>
-        </w:rPr>
-        <w:t>data</w:t>
-      </w:r>
-      <w:r>
-        <w:t>,</w:t>
-      </w:r>
-      <w:proofErr w:type="gramEnd"/>
-      <w:r>
-        <w:t xml:space="preserve"> such as </w:t>
+        <w:t>used to store historical data</w:t>
+      </w:r>
+      <w:r>
+        <w:t xml:space="preserve">, such as </w:t>
       </w:r>
       <w:r>
         <w:rPr>
@@ -526,7 +515,15 @@
         <w:t xml:space="preserve"> that describe entities. Attributes provide detailed information about the entities represented in a database.</w:t>
       </w:r>
     </w:p>
-    <w:p/>
+    <w:p>
+      <w:pPr>
+        <w:rPr>
+          <w:b/>
+          <w:sz w:val="28"/>
+          <w:szCs w:val="28"/>
+        </w:rPr>
+      </w:pPr>
+    </w:p>
     <w:p>
       <w:r>
         <w:t xml:space="preserve"> </w:t>
@@ -857,21 +854,7 @@
         <w:rPr>
           <w:highlight w:val="yellow"/>
         </w:rPr>
-        <w:t>One-to-Many (</w:t>
-      </w:r>
-      <w:proofErr w:type="gramStart"/>
-      <w:r>
-        <w:rPr>
-          <w:highlight w:val="yellow"/>
-        </w:rPr>
-        <w:t>1:N</w:t>
-      </w:r>
-      <w:proofErr w:type="gramEnd"/>
-      <w:r>
-        <w:rPr>
-          <w:highlight w:val="yellow"/>
-        </w:rPr>
-        <w:t>)</w:t>
+        <w:t>One-to-Many (1:N)</w:t>
       </w:r>
       <w:r>
         <w:rPr>
@@ -901,23 +884,7 @@
           <w:b/>
           <w:highlight w:val="yellow"/>
         </w:rPr>
-        <w:t>Many-to-Many (</w:t>
-      </w:r>
-      <w:proofErr w:type="gramStart"/>
-      <w:r>
-        <w:rPr>
-          <w:b/>
-          <w:highlight w:val="yellow"/>
-        </w:rPr>
-        <w:t>N:N</w:t>
-      </w:r>
-      <w:proofErr w:type="gramEnd"/>
-      <w:r>
-        <w:rPr>
-          <w:b/>
-          <w:highlight w:val="yellow"/>
-        </w:rPr>
-        <w:t>)</w:t>
+        <w:t>Many-to-Many (N:N)</w:t>
       </w:r>
       <w:r>
         <w:rPr>
@@ -1055,23 +1022,7 @@
           <w:b/>
           <w:highlight w:val="yellow"/>
         </w:rPr>
-        <w:t xml:space="preserve"> or One (</w:t>
-      </w:r>
-      <w:proofErr w:type="gramStart"/>
-      <w:r>
-        <w:rPr>
-          <w:b/>
-          <w:highlight w:val="yellow"/>
-        </w:rPr>
-        <w:t>0..</w:t>
-      </w:r>
-      <w:proofErr w:type="gramEnd"/>
-      <w:r>
-        <w:rPr>
-          <w:b/>
-          <w:highlight w:val="yellow"/>
-        </w:rPr>
-        <w:t>1)</w:t>
+        <w:t xml:space="preserve"> or One (0..1)</w:t>
       </w:r>
       <w:r>
         <w:t xml:space="preserve">: This constraint means that </w:t>
@@ -1101,23 +1052,7 @@
           <w:b/>
           <w:highlight w:val="yellow"/>
         </w:rPr>
-        <w:t>One or Many (</w:t>
-      </w:r>
-      <w:proofErr w:type="gramStart"/>
-      <w:r>
-        <w:rPr>
-          <w:b/>
-          <w:highlight w:val="yellow"/>
-        </w:rPr>
-        <w:t>1..</w:t>
-      </w:r>
-      <w:proofErr w:type="gramEnd"/>
-      <w:r>
-        <w:rPr>
-          <w:b/>
-          <w:highlight w:val="yellow"/>
-        </w:rPr>
-        <w:t>N)</w:t>
+        <w:t>One or Many (1..N)</w:t>
       </w:r>
       <w:r>
         <w:t xml:space="preserve">: This constraint signifies that one instance from one entity can be associated with </w:t>
@@ -1135,21 +1070,7 @@
         <w:rPr>
           <w:highlight w:val="yellow"/>
         </w:rPr>
-        <w:t>a one-to-many (</w:t>
-      </w:r>
-      <w:proofErr w:type="gramStart"/>
-      <w:r>
-        <w:rPr>
-          <w:highlight w:val="yellow"/>
-        </w:rPr>
-        <w:t>1:N</w:t>
-      </w:r>
-      <w:proofErr w:type="gramEnd"/>
-      <w:r>
-        <w:rPr>
-          <w:highlight w:val="yellow"/>
-        </w:rPr>
-        <w:t>)</w:t>
+        <w:t>a one-to-many (1:N)</w:t>
       </w:r>
       <w:r>
         <w:t xml:space="preserve"> relationship.</w:t>
@@ -1163,23 +1084,7 @@
           <w:highlight w:val="yellow"/>
         </w:rPr>
         <w:lastRenderedPageBreak/>
-        <w:t>Zero or Many (</w:t>
-      </w:r>
-      <w:proofErr w:type="gramStart"/>
-      <w:r>
-        <w:rPr>
-          <w:b/>
-          <w:highlight w:val="yellow"/>
-        </w:rPr>
-        <w:t>0..</w:t>
-      </w:r>
-      <w:proofErr w:type="gramEnd"/>
-      <w:r>
-        <w:rPr>
-          <w:b/>
-          <w:highlight w:val="yellow"/>
-        </w:rPr>
-        <w:t>N)</w:t>
+        <w:t>Zero or Many (0..N)</w:t>
       </w:r>
       <w:r>
         <w:t xml:space="preserve">: This constraint indicates that an instance from one </w:t>
@@ -1191,15 +1096,7 @@
         <w:t>entity can be associated with zero or more instances from another entity</w:t>
       </w:r>
       <w:r>
-        <w:t>, and vice versa. It represents a one-to-many (</w:t>
-      </w:r>
-      <w:proofErr w:type="gramStart"/>
-      <w:r>
-        <w:t>1:N</w:t>
-      </w:r>
-      <w:proofErr w:type="gramEnd"/>
-      <w:r>
-        <w:t>) relationship where the association is opt</w:t>
+        <w:t>, and vice versa. It represents a one-to-many (1:N) relationship where the association is opt</w:t>
       </w:r>
       <w:r>
         <w:t>ional for one or both entities.</w:t>
@@ -1229,21 +1126,7 @@
         <w:rPr>
           <w:b/>
         </w:rPr>
-        <w:t>one-to-N (</w:t>
-      </w:r>
-      <w:proofErr w:type="gramStart"/>
-      <w:r>
-        <w:rPr>
-          <w:b/>
-        </w:rPr>
-        <w:t>1:N</w:t>
-      </w:r>
-      <w:proofErr w:type="gramEnd"/>
-      <w:r>
-        <w:rPr>
-          <w:b/>
-        </w:rPr>
-        <w:t>) relationship with a fixed number of associations</w:t>
+        <w:t>one-to-N (1:N) relationship with a fixed number of associations</w:t>
       </w:r>
       <w:r>
         <w:t>.</w:t>
@@ -1285,21 +1168,7 @@
         <w:rPr>
           <w:highlight w:val="yellow"/>
         </w:rPr>
-        <w:t>many-to-many (</w:t>
-      </w:r>
-      <w:proofErr w:type="gramStart"/>
-      <w:r>
-        <w:rPr>
-          <w:highlight w:val="yellow"/>
-        </w:rPr>
-        <w:t>N:N</w:t>
-      </w:r>
-      <w:proofErr w:type="gramEnd"/>
-      <w:r>
-        <w:rPr>
-          <w:highlight w:val="yellow"/>
-        </w:rPr>
-        <w:t>) relationship</w:t>
+        <w:t>many-to-many (N:N) relationship</w:t>
       </w:r>
       <w:r>
         <w:t>;</w:t>
@@ -1307,21 +1176,18 @@
     </w:p>
     <w:p>
       <w:pPr>
-        <w:rPr>
-          <w:b/>
-        </w:rPr>
-      </w:pPr>
-    </w:p>
-    <w:p>
-      <w:pPr>
         <w:pStyle w:val="Heading1"/>
         <w:rPr>
           <w:b/>
-        </w:rPr>
-      </w:pPr>
-      <w:r>
-        <w:rPr>
-          <w:b/>
+          <w:sz w:val="50"/>
+          <w:szCs w:val="50"/>
+        </w:rPr>
+      </w:pPr>
+      <w:r>
+        <w:rPr>
+          <w:b/>
+          <w:sz w:val="50"/>
+          <w:szCs w:val="50"/>
         </w:rPr>
         <w:t xml:space="preserve">Keys </w:t>
       </w:r>
@@ -1888,10 +1754,8 @@
     <w:p/>
     <w:p/>
     <w:p/>
-    <w:p>
-      <w:bookmarkStart w:id="0" w:name="_GoBack"/>
-      <w:bookmarkEnd w:id="0"/>
-    </w:p>
+    <w:p/>
+    <w:p/>
     <w:p/>
     <w:p/>
     <w:p>
@@ -1961,12 +1825,7 @@
         <w:t>rectangle</w:t>
       </w:r>
       <w:r>
-        <w:t xml:space="preserve">, just like in many other notations. But, that is where the similarities stop. </w:t>
-      </w:r>
-    </w:p>
-    <w:p>
-      <w:r>
-        <w:t>There are 2 more ways to describe entities:</w:t>
+        <w:t>, just like in many other notations. But, that is where the similarities stop. There are 2 more ways to describe entities:</w:t>
       </w:r>
     </w:p>
     <w:p>
@@ -2091,7 +1950,14 @@
         <w:rPr>
           <w:highlight w:val="yellow"/>
         </w:rPr>
-        <w:t>attribute’s name is underlined with a dashed line</w:t>
+        <w:t xml:space="preserve">attribute’s name is </w:t>
+      </w:r>
+      <w:r>
+        <w:rPr>
+          <w:b/>
+          <w:highlight w:val="yellow"/>
+        </w:rPr>
+        <w:t>underlined with a dashed line</w:t>
       </w:r>
     </w:p>
     <w:p>
@@ -2149,11 +2015,31 @@
       <w:r>
         <w:rPr>
           <w:rFonts w:ascii="Segoe UI" w:hAnsi="Segoe UI" w:cs="Segoe UI"/>
+          <w:b/>
           <w:color w:val="374151"/>
           <w:highlight w:val="yellow"/>
           <w:shd w:val="clear" w:color="auto" w:fill="F7F7F8"/>
         </w:rPr>
-        <w:t>different color</w:t>
+        <w:t>different</w:t>
+      </w:r>
+      <w:r>
+        <w:rPr>
+          <w:rFonts w:ascii="Segoe UI" w:hAnsi="Segoe UI" w:cs="Segoe UI"/>
+          <w:color w:val="374151"/>
+          <w:highlight w:val="yellow"/>
+          <w:shd w:val="clear" w:color="auto" w:fill="F7F7F8"/>
+        </w:rPr>
+        <w:t xml:space="preserve"> </w:t>
+      </w:r>
+      <w:r>
+        <w:rPr>
+          <w:rFonts w:ascii="Segoe UI" w:hAnsi="Segoe UI" w:cs="Segoe UI"/>
+          <w:b/>
+          <w:color w:val="374151"/>
+          <w:highlight w:val="yellow"/>
+          <w:shd w:val="clear" w:color="auto" w:fill="F7F7F8"/>
+        </w:rPr>
+        <w:t>color</w:t>
       </w:r>
       <w:r>
         <w:rPr>
@@ -2215,27 +2101,6 @@
       </w:r>
     </w:p>
     <w:p>
-      <w:pPr>
-        <w:rPr>
-          <w:highlight w:val="yellow"/>
-        </w:rPr>
-      </w:pPr>
-    </w:p>
-    <w:p>
-      <w:pPr>
-        <w:rPr>
-          <w:highlight w:val="yellow"/>
-        </w:rPr>
-      </w:pPr>
-    </w:p>
-    <w:p>
-      <w:pPr>
-        <w:rPr>
-          <w:highlight w:val="yellow"/>
-        </w:rPr>
-      </w:pPr>
-    </w:p>
-    <w:p>
       <w:r>
         <w:t>Relationships are defined with optionality, cardinality, degree, participation, and type; using lines and diamonds.</w:t>
       </w:r>
@@ -2352,7 +2217,6 @@
         <w:rPr>
           <w:highlight w:val="yellow"/>
         </w:rPr>
-        <w:lastRenderedPageBreak/>
         <w:t>Optional – A dashed line</w:t>
       </w:r>
     </w:p>
@@ -2486,6 +2350,7 @@
           <w:b/>
           <w:highlight w:val="yellow"/>
         </w:rPr>
+        <w:lastRenderedPageBreak/>
         <w:t>Participation</w:t>
       </w:r>
     </w:p>
@@ -2877,6 +2742,13 @@
       </w:tr>
     </w:tbl>
     <w:p/>
+    <w:p/>
+    <w:p/>
+    <w:p/>
+    <w:p>
+      <w:bookmarkStart w:id="0" w:name="_GoBack"/>
+      <w:bookmarkEnd w:id="0"/>
+    </w:p>
     <w:p>
       <w:pPr>
         <w:rPr>
@@ -2892,6 +2764,7 @@
           <w:szCs w:val="34"/>
           <w:highlight w:val="yellow"/>
         </w:rPr>
+        <w:lastRenderedPageBreak/>
         <w:t>Example of Crew Notaion</w:t>
       </w:r>
       <w:r>
@@ -2923,7 +2796,6 @@
               <w:rPr>
                 <w:noProof/>
               </w:rPr>
-              <w:lastRenderedPageBreak/>
               <w:drawing>
                 <wp:inline distT="0" distB="0" distL="0" distR="0">
                   <wp:extent cx="5932967" cy="3380430"/>

</xml_diff>

<commit_message>
Entity Relationship diagram and UML updated
</commit_message>
<xml_diff>
--- a/Entity Relationship Diagram and Unified Modeling Language-diagrams.docx
+++ b/Entity Relationship Diagram and Unified Modeling Language-diagrams.docx
@@ -407,10 +407,21 @@
         <w:rPr>
           <w:highlight w:val="yellow"/>
         </w:rPr>
-        <w:t>used to store historical data</w:t>
-      </w:r>
-      <w:r>
-        <w:t xml:space="preserve">, such as </w:t>
+        <w:t xml:space="preserve">used to store historical </w:t>
+      </w:r>
+      <w:proofErr w:type="gramStart"/>
+      <w:r>
+        <w:rPr>
+          <w:highlight w:val="yellow"/>
+        </w:rPr>
+        <w:t>data</w:t>
+      </w:r>
+      <w:r>
+        <w:t>,</w:t>
+      </w:r>
+      <w:proofErr w:type="gramEnd"/>
+      <w:r>
+        <w:t xml:space="preserve"> such as </w:t>
       </w:r>
       <w:r>
         <w:rPr>
@@ -854,7 +865,21 @@
         <w:rPr>
           <w:highlight w:val="yellow"/>
         </w:rPr>
-        <w:t>One-to-Many (1:N)</w:t>
+        <w:t>One-to-Many (</w:t>
+      </w:r>
+      <w:proofErr w:type="gramStart"/>
+      <w:r>
+        <w:rPr>
+          <w:highlight w:val="yellow"/>
+        </w:rPr>
+        <w:t>1:N</w:t>
+      </w:r>
+      <w:proofErr w:type="gramEnd"/>
+      <w:r>
+        <w:rPr>
+          <w:highlight w:val="yellow"/>
+        </w:rPr>
+        <w:t>)</w:t>
       </w:r>
       <w:r>
         <w:rPr>
@@ -884,7 +909,23 @@
           <w:b/>
           <w:highlight w:val="yellow"/>
         </w:rPr>
-        <w:t>Many-to-Many (N:N)</w:t>
+        <w:t>Many-to-Many (</w:t>
+      </w:r>
+      <w:proofErr w:type="gramStart"/>
+      <w:r>
+        <w:rPr>
+          <w:b/>
+          <w:highlight w:val="yellow"/>
+        </w:rPr>
+        <w:t>N:N</w:t>
+      </w:r>
+      <w:proofErr w:type="gramEnd"/>
+      <w:r>
+        <w:rPr>
+          <w:b/>
+          <w:highlight w:val="yellow"/>
+        </w:rPr>
+        <w:t>)</w:t>
       </w:r>
       <w:r>
         <w:rPr>
@@ -1022,7 +1063,23 @@
           <w:b/>
           <w:highlight w:val="yellow"/>
         </w:rPr>
-        <w:t xml:space="preserve"> or One (0..1)</w:t>
+        <w:t xml:space="preserve"> or One (</w:t>
+      </w:r>
+      <w:proofErr w:type="gramStart"/>
+      <w:r>
+        <w:rPr>
+          <w:b/>
+          <w:highlight w:val="yellow"/>
+        </w:rPr>
+        <w:t>0..</w:t>
+      </w:r>
+      <w:proofErr w:type="gramEnd"/>
+      <w:r>
+        <w:rPr>
+          <w:b/>
+          <w:highlight w:val="yellow"/>
+        </w:rPr>
+        <w:t>1)</w:t>
       </w:r>
       <w:r>
         <w:t xml:space="preserve">: This constraint means that </w:t>
@@ -1052,7 +1109,23 @@
           <w:b/>
           <w:highlight w:val="yellow"/>
         </w:rPr>
-        <w:t>One or Many (1..N)</w:t>
+        <w:t>One or Many (</w:t>
+      </w:r>
+      <w:proofErr w:type="gramStart"/>
+      <w:r>
+        <w:rPr>
+          <w:b/>
+          <w:highlight w:val="yellow"/>
+        </w:rPr>
+        <w:t>1..</w:t>
+      </w:r>
+      <w:proofErr w:type="gramEnd"/>
+      <w:r>
+        <w:rPr>
+          <w:b/>
+          <w:highlight w:val="yellow"/>
+        </w:rPr>
+        <w:t>N)</w:t>
       </w:r>
       <w:r>
         <w:t xml:space="preserve">: This constraint signifies that one instance from one entity can be associated with </w:t>
@@ -1070,7 +1143,21 @@
         <w:rPr>
           <w:highlight w:val="yellow"/>
         </w:rPr>
-        <w:t>a one-to-many (1:N)</w:t>
+        <w:t>a one-to-many (</w:t>
+      </w:r>
+      <w:proofErr w:type="gramStart"/>
+      <w:r>
+        <w:rPr>
+          <w:highlight w:val="yellow"/>
+        </w:rPr>
+        <w:t>1:N</w:t>
+      </w:r>
+      <w:proofErr w:type="gramEnd"/>
+      <w:r>
+        <w:rPr>
+          <w:highlight w:val="yellow"/>
+        </w:rPr>
+        <w:t>)</w:t>
       </w:r>
       <w:r>
         <w:t xml:space="preserve"> relationship.</w:t>
@@ -1084,7 +1171,23 @@
           <w:highlight w:val="yellow"/>
         </w:rPr>
         <w:lastRenderedPageBreak/>
-        <w:t>Zero or Many (0..N)</w:t>
+        <w:t>Zero or Many (</w:t>
+      </w:r>
+      <w:proofErr w:type="gramStart"/>
+      <w:r>
+        <w:rPr>
+          <w:b/>
+          <w:highlight w:val="yellow"/>
+        </w:rPr>
+        <w:t>0..</w:t>
+      </w:r>
+      <w:proofErr w:type="gramEnd"/>
+      <w:r>
+        <w:rPr>
+          <w:b/>
+          <w:highlight w:val="yellow"/>
+        </w:rPr>
+        <w:t>N)</w:t>
       </w:r>
       <w:r>
         <w:t xml:space="preserve">: This constraint indicates that an instance from one </w:t>
@@ -1096,7 +1199,15 @@
         <w:t>entity can be associated with zero or more instances from another entity</w:t>
       </w:r>
       <w:r>
-        <w:t>, and vice versa. It represents a one-to-many (1:N) relationship where the association is opt</w:t>
+        <w:t>, and vice versa. It represents a one-to-many (</w:t>
+      </w:r>
+      <w:proofErr w:type="gramStart"/>
+      <w:r>
+        <w:t>1:N</w:t>
+      </w:r>
+      <w:proofErr w:type="gramEnd"/>
+      <w:r>
+        <w:t>) relationship where the association is opt</w:t>
       </w:r>
       <w:r>
         <w:t>ional for one or both entities.</w:t>
@@ -1126,7 +1237,21 @@
         <w:rPr>
           <w:b/>
         </w:rPr>
-        <w:t>one-to-N (1:N) relationship with a fixed number of associations</w:t>
+        <w:t>one-to-N (</w:t>
+      </w:r>
+      <w:proofErr w:type="gramStart"/>
+      <w:r>
+        <w:rPr>
+          <w:b/>
+        </w:rPr>
+        <w:t>1:N</w:t>
+      </w:r>
+      <w:proofErr w:type="gramEnd"/>
+      <w:r>
+        <w:rPr>
+          <w:b/>
+        </w:rPr>
+        <w:t>) relationship with a fixed number of associations</w:t>
       </w:r>
       <w:r>
         <w:t>.</w:t>
@@ -1168,7 +1293,21 @@
         <w:rPr>
           <w:highlight w:val="yellow"/>
         </w:rPr>
-        <w:t>many-to-many (N:N) relationship</w:t>
+        <w:t>many-to-many (</w:t>
+      </w:r>
+      <w:proofErr w:type="gramStart"/>
+      <w:r>
+        <w:rPr>
+          <w:highlight w:val="yellow"/>
+        </w:rPr>
+        <w:t>N:N</w:t>
+      </w:r>
+      <w:proofErr w:type="gramEnd"/>
+      <w:r>
+        <w:rPr>
+          <w:highlight w:val="yellow"/>
+        </w:rPr>
+        <w:t>) relationship</w:t>
       </w:r>
       <w:r>
         <w:t>;</w:t>
@@ -2745,10 +2884,7 @@
     <w:p/>
     <w:p/>
     <w:p/>
-    <w:p>
-      <w:bookmarkStart w:id="0" w:name="_GoBack"/>
-      <w:bookmarkEnd w:id="0"/>
-    </w:p>
+    <w:p/>
     <w:p>
       <w:pPr>
         <w:rPr>
@@ -2965,7 +3101,26 @@
           <w:sz w:val="24"/>
           <w:szCs w:val="24"/>
         </w:rPr>
-        <w:t>However, this is only a top-level view of the system and will most probably not include all the necessary details to execute the project until the very end.</w:t>
+        <w:t xml:space="preserve">However, this is only </w:t>
+      </w:r>
+      <w:r>
+        <w:rPr>
+          <w:rFonts w:ascii="helvetica neue" w:eastAsia="Times New Roman" w:hAnsi="helvetica neue" w:cs="Times New Roman"/>
+          <w:b/>
+          <w:color w:val="546173"/>
+          <w:sz w:val="24"/>
+          <w:szCs w:val="24"/>
+        </w:rPr>
+        <w:t>a top-level view of the system</w:t>
+      </w:r>
+      <w:r>
+        <w:rPr>
+          <w:rFonts w:ascii="helvetica neue" w:eastAsia="Times New Roman" w:hAnsi="helvetica neue" w:cs="Times New Roman"/>
+          <w:color w:val="546173"/>
+          <w:sz w:val="24"/>
+          <w:szCs w:val="24"/>
+        </w:rPr>
+        <w:t xml:space="preserve"> and will most probably not include all the necessary details to execute the project until the very end.</w:t>
       </w:r>
     </w:p>
     <w:p>
@@ -3347,7 +3502,6 @@
         <w:t>ign and implement the databases;</w:t>
       </w:r>
     </w:p>
-    <w:p/>
     <w:p>
       <w:pPr>
         <w:pStyle w:val="Heading2"/>
@@ -3596,6 +3750,7 @@
         <w:t>Behavioral UML Diagram</w:t>
       </w:r>
     </w:p>
+    <w:p/>
     <w:p/>
     <w:p/>
     <w:p>
@@ -4535,7 +4690,16 @@
           <w:rFonts w:ascii="helvetica neue" w:hAnsi="helvetica neue"/>
           <w:color w:val="546173"/>
         </w:rPr>
-        <w:t>A cornerstone part of the system is the </w:t>
+        <w:t>A cornersto</w:t>
+      </w:r>
+      <w:bookmarkStart w:id="0" w:name="_GoBack"/>
+      <w:bookmarkEnd w:id="0"/>
+      <w:r>
+        <w:rPr>
+          <w:rFonts w:ascii="helvetica neue" w:hAnsi="helvetica neue"/>
+          <w:color w:val="546173"/>
+        </w:rPr>
+        <w:t>ne part of the system is the </w:t>
       </w:r>
       <w:hyperlink r:id="rId24" w:history="1">
         <w:r>
@@ -4905,90 +5069,6 @@
         <w:spacing w:after="135" w:line="240" w:lineRule="auto"/>
         <w:rPr>
           <w:rFonts w:ascii="helvetica neue" w:eastAsia="Times New Roman" w:hAnsi="helvetica neue" w:cs="Times New Roman"/>
-          <w:color w:val="546173"/>
-          <w:sz w:val="24"/>
-          <w:szCs w:val="24"/>
-        </w:rPr>
-      </w:pPr>
-    </w:p>
-    <w:p>
-      <w:pPr>
-        <w:shd w:val="clear" w:color="auto" w:fill="FFFFFF"/>
-        <w:spacing w:after="135" w:line="240" w:lineRule="auto"/>
-        <w:rPr>
-          <w:rFonts w:ascii="helvetica neue" w:eastAsia="Times New Roman" w:hAnsi="helvetica neue" w:cs="Times New Roman"/>
-          <w:color w:val="546173"/>
-          <w:sz w:val="24"/>
-          <w:szCs w:val="24"/>
-        </w:rPr>
-      </w:pPr>
-    </w:p>
-    <w:p>
-      <w:pPr>
-        <w:shd w:val="clear" w:color="auto" w:fill="FFFFFF"/>
-        <w:spacing w:after="135" w:line="240" w:lineRule="auto"/>
-        <w:rPr>
-          <w:rFonts w:ascii="helvetica neue" w:eastAsia="Times New Roman" w:hAnsi="helvetica neue" w:cs="Times New Roman"/>
-          <w:color w:val="546173"/>
-          <w:sz w:val="24"/>
-          <w:szCs w:val="24"/>
-        </w:rPr>
-      </w:pPr>
-    </w:p>
-    <w:p>
-      <w:pPr>
-        <w:shd w:val="clear" w:color="auto" w:fill="FFFFFF"/>
-        <w:spacing w:after="135" w:line="240" w:lineRule="auto"/>
-        <w:rPr>
-          <w:rFonts w:ascii="helvetica neue" w:eastAsia="Times New Roman" w:hAnsi="helvetica neue" w:cs="Times New Roman"/>
-          <w:color w:val="546173"/>
-          <w:sz w:val="24"/>
-          <w:szCs w:val="24"/>
-        </w:rPr>
-      </w:pPr>
-    </w:p>
-    <w:p>
-      <w:pPr>
-        <w:shd w:val="clear" w:color="auto" w:fill="FFFFFF"/>
-        <w:spacing w:after="135" w:line="240" w:lineRule="auto"/>
-        <w:rPr>
-          <w:rFonts w:ascii="helvetica neue" w:eastAsia="Times New Roman" w:hAnsi="helvetica neue" w:cs="Times New Roman"/>
-          <w:color w:val="546173"/>
-          <w:sz w:val="24"/>
-          <w:szCs w:val="24"/>
-        </w:rPr>
-      </w:pPr>
-    </w:p>
-    <w:p>
-      <w:pPr>
-        <w:shd w:val="clear" w:color="auto" w:fill="FFFFFF"/>
-        <w:spacing w:after="135" w:line="240" w:lineRule="auto"/>
-        <w:rPr>
-          <w:rFonts w:ascii="helvetica neue" w:eastAsia="Times New Roman" w:hAnsi="helvetica neue" w:cs="Times New Roman"/>
-          <w:color w:val="546173"/>
-          <w:sz w:val="24"/>
-          <w:szCs w:val="24"/>
-        </w:rPr>
-      </w:pPr>
-    </w:p>
-    <w:p>
-      <w:pPr>
-        <w:shd w:val="clear" w:color="auto" w:fill="FFFFFF"/>
-        <w:spacing w:after="135" w:line="240" w:lineRule="auto"/>
-        <w:rPr>
-          <w:rFonts w:ascii="helvetica neue" w:eastAsia="Times New Roman" w:hAnsi="helvetica neue" w:cs="Times New Roman"/>
-          <w:color w:val="546173"/>
-          <w:sz w:val="24"/>
-          <w:szCs w:val="24"/>
-        </w:rPr>
-      </w:pPr>
-    </w:p>
-    <w:p>
-      <w:pPr>
-        <w:shd w:val="clear" w:color="auto" w:fill="FFFFFF"/>
-        <w:spacing w:after="135" w:line="240" w:lineRule="auto"/>
-        <w:rPr>
-          <w:rFonts w:ascii="helvetica neue" w:eastAsia="Times New Roman" w:hAnsi="helvetica neue" w:cs="Times New Roman"/>
           <w:b/>
           <w:color w:val="546173"/>
           <w:sz w:val="34"/>
@@ -5092,18 +5172,7 @@
           <w:szCs w:val="24"/>
           <w:highlight w:val="yellow"/>
         </w:rPr>
-        <w:t xml:space="preserve">active only when needed or </w:t>
-      </w:r>
-      <w:r>
-        <w:rPr>
-          <w:rFonts w:ascii="helvetica neue" w:eastAsia="Times New Roman" w:hAnsi="helvetica neue" w:cs="Times New Roman"/>
-          <w:color w:val="546173"/>
-          <w:sz w:val="24"/>
-          <w:szCs w:val="24"/>
-          <w:highlight w:val="yellow"/>
-        </w:rPr>
-        <w:lastRenderedPageBreak/>
-        <w:t>when another object wants to communicate with them</w:t>
+        <w:t>active only when needed or when another object wants to communicate with them</w:t>
       </w:r>
       <w:r>
         <w:rPr>
@@ -5156,6 +5225,7 @@
           <w:sz w:val="32"/>
           <w:szCs w:val="32"/>
         </w:rPr>
+        <w:lastRenderedPageBreak/>
         <w:t xml:space="preserve">Lifeline: </w:t>
       </w:r>
       <w:r>

</xml_diff>